<commit_message>
I am Wael Alsheikh
</commit_message>
<xml_diff>
--- a/SRS.docx
+++ b/SRS.docx
@@ -349,8 +349,6 @@
           <w:szCs w:val="35"/>
         </w:rPr>
       </w:pPr>
-      <w:bookmarkStart w:id="0" w:name="_GoBack"/>
-      <w:bookmarkEnd w:id="0"/>
       <w:r>
         <w:rPr>
           <w:rFonts w:ascii="Arial" w:hAnsi="Arial" w:cs="Arial"/>
@@ -2645,13 +2643,13 @@
         <mc:AlternateContent>
           <mc:Choice Requires="wps">
             <w:drawing>
-              <wp:anchor distT="0" distB="0" distL="114300" distR="114300" simplePos="0" relativeHeight="251659264" behindDoc="0" locked="0" layoutInCell="1" allowOverlap="1" wp14:anchorId="7C691238" wp14:editId="65ECF609">
+              <wp:anchor distT="0" distB="0" distL="114300" distR="114300" simplePos="0" relativeHeight="251659264" behindDoc="0" locked="0" layoutInCell="1" allowOverlap="1" wp14:anchorId="7C691238" wp14:editId="4251009E">
                 <wp:simplePos x="0" y="0"/>
                 <wp:positionH relativeFrom="column">
                   <wp:posOffset>510540</wp:posOffset>
                 </wp:positionH>
                 <wp:positionV relativeFrom="paragraph">
-                  <wp:posOffset>288290</wp:posOffset>
+                  <wp:posOffset>328295</wp:posOffset>
                 </wp:positionV>
                 <wp:extent cx="1280160" cy="487680"/>
                 <wp:effectExtent l="0" t="0" r="15240" b="26670"/>
@@ -2725,7 +2723,7 @@
           </mc:Choice>
           <mc:Fallback>
             <w:pict>
-              <v:rect w14:anchorId="7C691238" id="Rectangle 2" o:spid="_x0000_s1026" style="position:absolute;margin-left:40.2pt;margin-top:22.7pt;width:100.8pt;height:38.4pt;z-index:251659264;visibility:visible;mso-wrap-style:square;mso-width-percent:0;mso-height-percent:0;mso-wrap-distance-left:9pt;mso-wrap-distance-top:0;mso-wrap-distance-right:9pt;mso-wrap-distance-bottom:0;mso-position-horizontal:absolute;mso-position-horizontal-relative:text;mso-position-vertical:absolute;mso-position-vertical-relative:text;mso-width-percent:0;mso-height-percent:0;mso-width-relative:margin;mso-height-relative:margin;v-text-anchor:middle" o:gfxdata="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" fillcolor="white [3212]" strokecolor="black [3213]" strokeweight="1pt">
+              <v:rect w14:anchorId="7C691238" id="Rectangle 2" o:spid="_x0000_s1026" style="position:absolute;margin-left:40.2pt;margin-top:25.85pt;width:100.8pt;height:38.4pt;z-index:251659264;visibility:visible;mso-wrap-style:square;mso-width-percent:0;mso-height-percent:0;mso-wrap-distance-left:9pt;mso-wrap-distance-top:0;mso-wrap-distance-right:9pt;mso-wrap-distance-bottom:0;mso-position-horizontal:absolute;mso-position-horizontal-relative:text;mso-position-vertical:absolute;mso-position-vertical-relative:text;mso-width-percent:0;mso-height-percent:0;mso-width-relative:margin;mso-height-relative:margin;v-text-anchor:middle" o:gfxdata="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" fillcolor="white [3212]" strokecolor="black [3213]" strokeweight="1pt">
                 <v:textbox>
                   <w:txbxContent>
                     <w:p>
@@ -4967,34 +4965,106 @@
     </w:p>
     <w:p>
       <w:pPr>
-        <w:rPr>
-          <w:color w:val="000000" w:themeColor="text1"/>
-          <w:sz w:val="24"/>
-          <w:szCs w:val="24"/>
-          <w:rtl/>
-          <w:lang w:bidi="ar-SY"/>
-        </w:rPr>
-      </w:pPr>
-      <w:r>
+        <w:pBdr>
+          <w:bottom w:val="single" w:sz="12" w:space="1" w:color="auto"/>
+        </w:pBdr>
         <w:rPr>
           <w:color w:val="000000" w:themeColor="text1"/>
           <w:sz w:val="24"/>
           <w:szCs w:val="24"/>
           <w:lang w:bidi="ar-SY"/>
         </w:rPr>
+      </w:pPr>
+      <w:r>
+        <w:rPr>
+          <w:color w:val="000000" w:themeColor="text1"/>
+          <w:sz w:val="24"/>
+          <w:szCs w:val="24"/>
+          <w:lang w:bidi="ar-SY"/>
+        </w:rPr>
         <w:t>Each user will have a name and a special password through which he can access his account and a method will be provided to verify the identity of the user in the event of a problem or conflict, in addition to sending a confirmation message when making a purchase</w:t>
       </w:r>
     </w:p>
     <w:p>
       <w:pPr>
         <w:rPr>
-          <w:color w:val="FF0000"/>
+          <w:color w:val="000000" w:themeColor="text1"/>
+          <w:sz w:val="24"/>
+          <w:szCs w:val="24"/>
+          <w:lang w:bidi="ar-SY"/>
+        </w:rPr>
+      </w:pPr>
+    </w:p>
+    <w:p>
+      <w:pPr>
+        <w:rPr>
+          <w:color w:val="000000" w:themeColor="text1"/>
+          <w:sz w:val="24"/>
+          <w:szCs w:val="24"/>
+          <w:lang w:bidi="ar-SY"/>
+        </w:rPr>
+      </w:pPr>
+    </w:p>
+    <w:p>
+      <w:pPr>
+        <w:rPr>
+          <w:color w:val="FF0000"/>
+          <w:sz w:val="36"/>
+          <w:szCs w:val="36"/>
+          <w:lang w:bidi="ar-SY"/>
+        </w:rPr>
+      </w:pPr>
+      <w:r>
+        <w:rPr>
+          <w:color w:val="FF0000"/>
+          <w:sz w:val="36"/>
+          <w:szCs w:val="36"/>
+          <w:lang w:bidi="ar-SY"/>
+        </w:rPr>
+        <w:t xml:space="preserve">Commit: </w:t>
+      </w:r>
+    </w:p>
+    <w:p>
+      <w:pPr>
+        <w:rPr>
+          <w:color w:val="000000" w:themeColor="text1"/>
           <w:sz w:val="32"/>
           <w:szCs w:val="32"/>
-          <w:rtl/>
           <w:lang w:bidi="ar-SY"/>
         </w:rPr>
       </w:pPr>
+      <w:r>
+        <w:rPr>
+          <w:color w:val="000000" w:themeColor="text1"/>
+          <w:sz w:val="32"/>
+          <w:szCs w:val="32"/>
+          <w:lang w:bidi="ar-SY"/>
+        </w:rPr>
+        <w:t xml:space="preserve">* I am Wael </w:t>
+      </w:r>
+      <w:proofErr w:type="spellStart"/>
+      <w:r>
+        <w:rPr>
+          <w:color w:val="000000" w:themeColor="text1"/>
+          <w:sz w:val="32"/>
+          <w:szCs w:val="32"/>
+          <w:lang w:bidi="ar-SY"/>
+        </w:rPr>
+        <w:t>Alsheikh</w:t>
+      </w:r>
+      <w:proofErr w:type="spellEnd"/>
+    </w:p>
+    <w:p>
+      <w:pPr>
+        <w:rPr>
+          <w:color w:val="000000" w:themeColor="text1"/>
+          <w:sz w:val="32"/>
+          <w:szCs w:val="32"/>
+          <w:lang w:bidi="ar-SY"/>
+        </w:rPr>
+      </w:pPr>
+      <w:bookmarkStart w:id="0" w:name="_GoBack"/>
+      <w:bookmarkEnd w:id="0"/>
     </w:p>
     <w:sectPr>
       <w:pgSz w:w="12240" w:h="15840"/>

</xml_diff>